<commit_message>
started introduction in the documentation
</commit_message>
<xml_diff>
--- a/documentation/uek223_documentation_group2.docx
+++ b/documentation/uek223_documentation_group2.docx
@@ -31,13 +31,23 @@
               <w:lang w:val="en-US"/>
             </w:rPr>
           </w:pPr>
+          <w:proofErr w:type="spellStart"/>
           <w:r>
             <w:rPr>
               <w:sz w:val="36"/>
               <w:szCs w:val="36"/>
               <w:lang w:val="en-US"/>
             </w:rPr>
-            <w:t>UeK 223</w:t>
+            <w:t>UeK</w:t>
+          </w:r>
+          <w:proofErr w:type="spellEnd"/>
+          <w:r>
+            <w:rPr>
+              <w:sz w:val="36"/>
+              <w:szCs w:val="36"/>
+              <w:lang w:val="en-US"/>
+            </w:rPr>
+            <w:t xml:space="preserve"> 223</w:t>
           </w:r>
         </w:p>
       </w:sdtContent>
@@ -203,7 +213,25 @@
               <w:szCs w:val="20"/>
               <w:lang w:val="en-US"/>
             </w:rPr>
-            <w:t>Shawn Lacarta, Nuwera M</w:t>
+            <w:t xml:space="preserve">Shawn Lacarta, </w:t>
+          </w:r>
+          <w:proofErr w:type="spellStart"/>
+          <w:r>
+            <w:rPr>
+              <w:sz w:val="20"/>
+              <w:szCs w:val="20"/>
+              <w:lang w:val="en-US"/>
+            </w:rPr>
+            <w:t>Nuwera</w:t>
+          </w:r>
+          <w:proofErr w:type="spellEnd"/>
+          <w:r>
+            <w:rPr>
+              <w:sz w:val="20"/>
+              <w:szCs w:val="20"/>
+              <w:lang w:val="en-US"/>
+            </w:rPr>
+            <w:t xml:space="preserve"> M</w:t>
           </w:r>
           <w:r>
             <w:rPr>
@@ -211,26 +239,56 @@
               <w:szCs w:val="20"/>
               <w:lang w:val="en-US"/>
             </w:rPr>
-            <w:t>ohammad, Matijas Polazarov</w:t>
+            <w:t xml:space="preserve">ohammad, </w:t>
           </w:r>
+          <w:proofErr w:type="spellStart"/>
+          <w:r>
+            <w:rPr>
+              <w:sz w:val="20"/>
+              <w:szCs w:val="20"/>
+              <w:lang w:val="en-US"/>
+            </w:rPr>
+            <w:t>Matijas</w:t>
+          </w:r>
+          <w:proofErr w:type="spellEnd"/>
+          <w:r>
+            <w:rPr>
+              <w:sz w:val="20"/>
+              <w:szCs w:val="20"/>
+              <w:lang w:val="en-US"/>
+            </w:rPr>
+            <w:t xml:space="preserve"> </w:t>
+          </w:r>
+          <w:proofErr w:type="spellStart"/>
+          <w:r>
+            <w:rPr>
+              <w:sz w:val="20"/>
+              <w:szCs w:val="20"/>
+              <w:lang w:val="en-US"/>
+            </w:rPr>
+            <w:t>Polazarov</w:t>
+          </w:r>
+          <w:proofErr w:type="spellEnd"/>
         </w:sdtContent>
       </w:sdt>
     </w:p>
     <w:p>
       <w:pPr>
         <w:spacing w:after="200" w:line="276" w:lineRule="auto"/>
+        <w:rPr>
+          <w:lang w:val="en-US"/>
+        </w:rPr>
       </w:pPr>
     </w:p>
     <w:p>
       <w:pPr>
         <w:spacing w:after="200" w:line="276" w:lineRule="auto"/>
+        <w:rPr>
+          <w:lang w:val="en-US"/>
+        </w:rPr>
         <w:sectPr>
-          <w:headerReference w:type="even" r:id="rId12"/>
-          <w:headerReference w:type="default" r:id="rId13"/>
-          <w:footerReference w:type="even" r:id="rId14"/>
-          <w:footerReference w:type="default" r:id="rId15"/>
-          <w:headerReference w:type="first" r:id="rId16"/>
-          <w:footerReference w:type="first" r:id="rId17"/>
+          <w:headerReference w:type="default" r:id="rId12"/>
+          <w:footerReference w:type="default" r:id="rId13"/>
           <w:pgSz w:w="11906" w:h="16838" w:code="9"/>
           <w:pgMar w:top="2268" w:right="1134" w:bottom="1134" w:left="1418" w:header="709" w:footer="397" w:gutter="0"/>
           <w:cols w:space="708"/>
@@ -283,19 +341,7 @@
           <w:rPr>
             <w:rStyle w:val="Hyperlink"/>
           </w:rPr>
-          <w:t>Te</w:t>
-        </w:r>
-        <w:r>
-          <w:rPr>
-            <w:rStyle w:val="Hyperlink"/>
-          </w:rPr>
-          <w:t>s</w:t>
-        </w:r>
-        <w:r>
-          <w:rPr>
-            <w:rStyle w:val="Hyperlink"/>
-          </w:rPr>
-          <w:t>t</w:t>
+          <w:t>Test</w:t>
         </w:r>
         <w:r>
           <w:rPr>
@@ -344,8 +390,8 @@
       <w:pPr>
         <w:pStyle w:val="Untertitel"/>
         <w:sectPr>
-          <w:headerReference w:type="default" r:id="rId18"/>
-          <w:footerReference w:type="default" r:id="rId19"/>
+          <w:headerReference w:type="default" r:id="rId14"/>
+          <w:footerReference w:type="default" r:id="rId15"/>
           <w:pgSz w:w="11906" w:h="16838" w:code="9"/>
           <w:pgMar w:top="2268" w:right="1134" w:bottom="1134" w:left="1418" w:header="397" w:footer="397" w:gutter="0"/>
           <w:cols w:space="708"/>
@@ -360,15 +406,68 @@
       <w:pPr>
         <w:pStyle w:val="berschrift1"/>
       </w:pPr>
-      <w:bookmarkStart w:id="20" w:name="_Toc87004379"/>
+      <w:proofErr w:type="spellStart"/>
       <w:r>
         <w:lastRenderedPageBreak/>
-        <w:t>Test</w:t>
+        <w:t>Introduction</w:t>
       </w:r>
-      <w:bookmarkEnd w:id="20"/>
+      <w:proofErr w:type="spellEnd"/>
+    </w:p>
+    <w:p>
+      <w:pPr>
+        <w:rPr>
+          <w:lang w:val="en-US"/>
+        </w:rPr>
+      </w:pPr>
+      <w:r>
+        <w:rPr>
+          <w:lang w:val="en-US"/>
+        </w:rPr>
+        <w:t xml:space="preserve">This document describes our group work for </w:t>
+      </w:r>
+      <w:proofErr w:type="spellStart"/>
+      <w:r>
+        <w:rPr>
+          <w:lang w:val="en-US"/>
+        </w:rPr>
+        <w:t>modul</w:t>
+      </w:r>
+      <w:proofErr w:type="spellEnd"/>
+      <w:r>
+        <w:rPr>
+          <w:lang w:val="en-US"/>
+        </w:rPr>
+        <w:t xml:space="preserve"> 223. Our mission is to implement a Spring Boot application with a Postgres database that can create, </w:t>
+      </w:r>
+      <w:r>
+        <w:rPr>
+          <w:lang w:val="en-US"/>
+        </w:rPr>
+        <w:t>delete,</w:t>
+      </w:r>
+      <w:r>
+        <w:rPr>
+          <w:lang w:val="en-US"/>
+        </w:rPr>
+        <w:t xml:space="preserve"> and edit multiple users. In addition, we also need to maintain the security vulnerabilities to prevent false login attempts (authentication and authorization). Our group specific tasks are to display additional information about a user for administrators and the user himself and to arrange it according to arbitrary parameters. </w:t>
+      </w:r>
+    </w:p>
+    <w:p>
+      <w:pPr>
+        <w:rPr>
+          <w:lang w:val="en-US"/>
+        </w:rPr>
+      </w:pPr>
+    </w:p>
+    <w:p>
+      <w:pPr>
+        <w:rPr>
+          <w:lang w:val="en-US"/>
+        </w:rPr>
+      </w:pPr>
     </w:p>
     <w:sectPr>
-      <w:footerReference w:type="default" r:id="rId20"/>
+      <w:footerReference w:type="default" r:id="rId16"/>
       <w:pgSz w:w="11906" w:h="16838" w:code="9"/>
       <w:pgMar w:top="2268" w:right="1134" w:bottom="1134" w:left="1418" w:header="397" w:footer="397" w:gutter="0"/>
       <w:cols w:space="708"/>
@@ -404,16 +503,6 @@
 </file>
 
 <file path=word/footer1.xml><?xml version="1.0" encoding="utf-8"?>
-<w:ftr xmlns:wpc="http://schemas.microsoft.com/office/word/2010/wordprocessingCanvas" xmlns:cx="http://schemas.microsoft.com/office/drawing/2014/chartex" xmlns:cx1="http://schemas.microsoft.com/office/drawing/2015/9/8/chartex" xmlns:cx2="http://schemas.microsoft.com/office/drawing/2015/10/21/chartex" xmlns:cx3="http://schemas.microsoft.com/office/drawing/2016/5/9/chartex" xmlns:cx4="http://schemas.microsoft.com/office/drawing/2016/5/10/chartex" xmlns:cx5="http://schemas.microsoft.com/office/drawing/2016/5/11/chartex" xmlns:cx6="http://schemas.microsoft.com/office/drawing/2016/5/12/chartex" xmlns:cx7="http://schemas.microsoft.com/office/drawing/2016/5/13/chartex" xmlns:cx8="http://schemas.microsoft.com/office/drawing/2016/5/14/chartex" xmlns:mc="http://schemas.openxmlformats.org/markup-compatibility/2006" xmlns:aink="http://schemas.microsoft.com/office/drawing/2016/ink" xmlns:am3d="http://schemas.microsoft.com/office/drawing/2017/model3d" xmlns:o="urn:schemas-microsoft-com:office:office" xmlns:r="http://schemas.openxmlformats.org/officeDocument/2006/relationships" xmlns:m="http://schemas.openxmlformats.org/officeDocument/2006/math" xmlns:v="urn:schemas-microsoft-com:vml" xmlns:wp14="http://schemas.microsoft.com/office/word/2010/wordprocessingDrawing" xmlns:wp="http://schemas.openxmlformats.org/drawingml/2006/wordprocessingDrawing" xmlns:w10="urn:schemas-microsoft-com:office:word" xmlns:w="http://schemas.openxmlformats.org/wordprocessingml/2006/main" xmlns:w14="http://schemas.microsoft.com/office/word/2010/wordml" xmlns:w15="http://schemas.microsoft.com/office/word/2012/wordml" xmlns:w16cex="http://schemas.microsoft.com/office/word/2018/wordml/cex" xmlns:w16cid="http://schemas.microsoft.com/office/word/2016/wordml/cid" xmlns:w16="http://schemas.microsoft.com/office/word/2018/wordml" xmlns:w16sdtdh="http://schemas.microsoft.com/office/word/2020/wordml/sdtdatahash" xmlns:w16se="http://schemas.microsoft.com/office/word/2015/wordml/symex" xmlns:wpg="http://schemas.microsoft.com/office/word/2010/wordprocessingGroup" xmlns:wpi="http://schemas.microsoft.com/office/word/2010/wordprocessingInk" xmlns:wne="http://schemas.microsoft.com/office/word/2006/wordml" xmlns:wps="http://schemas.microsoft.com/office/word/2010/wordprocessingShape" mc:Ignorable="w14 w15 w16se w16cid w16 w16cex w16sdtdh wp14">
-  <w:p>
-    <w:pPr>
-      <w:pStyle w:val="Fuzeile"/>
-    </w:pPr>
-  </w:p>
-</w:ftr>
-</file>
-
-<file path=word/footer2.xml><?xml version="1.0" encoding="utf-8"?>
 <w:ftr xmlns:wpc="http://schemas.microsoft.com/office/word/2010/wordprocessingCanvas" xmlns:cx="http://schemas.microsoft.com/office/drawing/2014/chartex" xmlns:cx1="http://schemas.microsoft.com/office/drawing/2015/9/8/chartex" xmlns:cx2="http://schemas.microsoft.com/office/drawing/2015/10/21/chartex" xmlns:cx3="http://schemas.microsoft.com/office/drawing/2016/5/9/chartex" xmlns:cx4="http://schemas.microsoft.com/office/drawing/2016/5/10/chartex" xmlns:cx5="http://schemas.microsoft.com/office/drawing/2016/5/11/chartex" xmlns:cx6="http://schemas.microsoft.com/office/drawing/2016/5/12/chartex" xmlns:cx7="http://schemas.microsoft.com/office/drawing/2016/5/13/chartex" xmlns:cx8="http://schemas.microsoft.com/office/drawing/2016/5/14/chartex" xmlns:mc="http://schemas.openxmlformats.org/markup-compatibility/2006" xmlns:aink="http://schemas.microsoft.com/office/drawing/2016/ink" xmlns:am3d="http://schemas.microsoft.com/office/drawing/2017/model3d" xmlns:o="urn:schemas-microsoft-com:office:office" xmlns:r="http://schemas.openxmlformats.org/officeDocument/2006/relationships" xmlns:m="http://schemas.openxmlformats.org/officeDocument/2006/math" xmlns:v="urn:schemas-microsoft-com:vml" xmlns:wp14="http://schemas.microsoft.com/office/word/2010/wordprocessingDrawing" xmlns:wp="http://schemas.openxmlformats.org/drawingml/2006/wordprocessingDrawing" xmlns:w10="urn:schemas-microsoft-com:office:word" xmlns:w="http://schemas.openxmlformats.org/wordprocessingml/2006/main" xmlns:w14="http://schemas.microsoft.com/office/word/2010/wordml" xmlns:w15="http://schemas.microsoft.com/office/word/2012/wordml" xmlns:w16cex="http://schemas.microsoft.com/office/word/2018/wordml/cex" xmlns:w16cid="http://schemas.microsoft.com/office/word/2016/wordml/cid" xmlns:w16="http://schemas.microsoft.com/office/word/2018/wordml" xmlns:w16sdtdh="http://schemas.microsoft.com/office/word/2020/wordml/sdtdatahash" xmlns:w16se="http://schemas.microsoft.com/office/word/2015/wordml/symex" xmlns:wpg="http://schemas.microsoft.com/office/word/2010/wordprocessingGroup" xmlns:wpi="http://schemas.microsoft.com/office/word/2010/wordprocessingInk" xmlns:wne="http://schemas.microsoft.com/office/word/2006/wordml" xmlns:wps="http://schemas.microsoft.com/office/word/2010/wordprocessingShape" mc:Ignorable="w14 w15 w16se w16cid w16 w16cex w16sdtdh wp14">
   <w:p>
     <w:pPr>
@@ -549,7 +638,26 @@
         <w:lang w:val="en-US"/>
       </w:rPr>
       <w:tab/>
-      <w:t xml:space="preserve">Seite </w:t>
+    </w:r>
+    <w:proofErr w:type="spellStart"/>
+    <w:r>
+      <w:rPr>
+        <w:color w:val="808080"/>
+        <w:sz w:val="18"/>
+        <w:szCs w:val="18"/>
+        <w:lang w:val="en-US"/>
+      </w:rPr>
+      <w:t>Seite</w:t>
+    </w:r>
+    <w:proofErr w:type="spellEnd"/>
+    <w:r>
+      <w:rPr>
+        <w:color w:val="808080"/>
+        <w:sz w:val="18"/>
+        <w:szCs w:val="18"/>
+        <w:lang w:val="en-US"/>
+      </w:rPr>
+      <w:t xml:space="preserve"> </w:t>
     </w:r>
     <w:r>
       <w:rPr>
@@ -668,17 +776,7 @@
 </w:ftr>
 </file>
 
-<file path=word/footer3.xml><?xml version="1.0" encoding="utf-8"?>
-<w:ftr xmlns:wpc="http://schemas.microsoft.com/office/word/2010/wordprocessingCanvas" xmlns:cx="http://schemas.microsoft.com/office/drawing/2014/chartex" xmlns:cx1="http://schemas.microsoft.com/office/drawing/2015/9/8/chartex" xmlns:cx2="http://schemas.microsoft.com/office/drawing/2015/10/21/chartex" xmlns:cx3="http://schemas.microsoft.com/office/drawing/2016/5/9/chartex" xmlns:cx4="http://schemas.microsoft.com/office/drawing/2016/5/10/chartex" xmlns:cx5="http://schemas.microsoft.com/office/drawing/2016/5/11/chartex" xmlns:cx6="http://schemas.microsoft.com/office/drawing/2016/5/12/chartex" xmlns:cx7="http://schemas.microsoft.com/office/drawing/2016/5/13/chartex" xmlns:cx8="http://schemas.microsoft.com/office/drawing/2016/5/14/chartex" xmlns:mc="http://schemas.openxmlformats.org/markup-compatibility/2006" xmlns:aink="http://schemas.microsoft.com/office/drawing/2016/ink" xmlns:am3d="http://schemas.microsoft.com/office/drawing/2017/model3d" xmlns:o="urn:schemas-microsoft-com:office:office" xmlns:r="http://schemas.openxmlformats.org/officeDocument/2006/relationships" xmlns:m="http://schemas.openxmlformats.org/officeDocument/2006/math" xmlns:v="urn:schemas-microsoft-com:vml" xmlns:wp14="http://schemas.microsoft.com/office/word/2010/wordprocessingDrawing" xmlns:wp="http://schemas.openxmlformats.org/drawingml/2006/wordprocessingDrawing" xmlns:w10="urn:schemas-microsoft-com:office:word" xmlns:w="http://schemas.openxmlformats.org/wordprocessingml/2006/main" xmlns:w14="http://schemas.microsoft.com/office/word/2010/wordml" xmlns:w15="http://schemas.microsoft.com/office/word/2012/wordml" xmlns:w16cex="http://schemas.microsoft.com/office/word/2018/wordml/cex" xmlns:w16cid="http://schemas.microsoft.com/office/word/2016/wordml/cid" xmlns:w16="http://schemas.microsoft.com/office/word/2018/wordml" xmlns:w16sdtdh="http://schemas.microsoft.com/office/word/2020/wordml/sdtdatahash" xmlns:w16se="http://schemas.microsoft.com/office/word/2015/wordml/symex" xmlns:wpg="http://schemas.microsoft.com/office/word/2010/wordprocessingGroup" xmlns:wpi="http://schemas.microsoft.com/office/word/2010/wordprocessingInk" xmlns:wne="http://schemas.microsoft.com/office/word/2006/wordml" xmlns:wps="http://schemas.microsoft.com/office/word/2010/wordprocessingShape" mc:Ignorable="w14 w15 w16se w16cid w16 w16cex w16sdtdh wp14">
-  <w:p>
-    <w:pPr>
-      <w:pStyle w:val="Fuzeile"/>
-    </w:pPr>
-  </w:p>
-</w:ftr>
-</file>
-
-<file path=word/footer4.xml><?xml version="1.0" encoding="utf-8"?>
+<file path=word/footer2.xml><?xml version="1.0" encoding="utf-8"?>
 <w:ftr xmlns:wpc="http://schemas.microsoft.com/office/word/2010/wordprocessingCanvas" xmlns:cx="http://schemas.microsoft.com/office/drawing/2014/chartex" xmlns:cx1="http://schemas.microsoft.com/office/drawing/2015/9/8/chartex" xmlns:cx2="http://schemas.microsoft.com/office/drawing/2015/10/21/chartex" xmlns:cx3="http://schemas.microsoft.com/office/drawing/2016/5/9/chartex" xmlns:cx4="http://schemas.microsoft.com/office/drawing/2016/5/10/chartex" xmlns:cx5="http://schemas.microsoft.com/office/drawing/2016/5/11/chartex" xmlns:cx6="http://schemas.microsoft.com/office/drawing/2016/5/12/chartex" xmlns:cx7="http://schemas.microsoft.com/office/drawing/2016/5/13/chartex" xmlns:cx8="http://schemas.microsoft.com/office/drawing/2016/5/14/chartex" xmlns:mc="http://schemas.openxmlformats.org/markup-compatibility/2006" xmlns:aink="http://schemas.microsoft.com/office/drawing/2016/ink" xmlns:am3d="http://schemas.microsoft.com/office/drawing/2017/model3d" xmlns:o="urn:schemas-microsoft-com:office:office" xmlns:r="http://schemas.openxmlformats.org/officeDocument/2006/relationships" xmlns:m="http://schemas.openxmlformats.org/officeDocument/2006/math" xmlns:v="urn:schemas-microsoft-com:vml" xmlns:wp14="http://schemas.microsoft.com/office/word/2010/wordprocessingDrawing" xmlns:wp="http://schemas.openxmlformats.org/drawingml/2006/wordprocessingDrawing" xmlns:w10="urn:schemas-microsoft-com:office:word" xmlns:w="http://schemas.openxmlformats.org/wordprocessingml/2006/main" xmlns:w14="http://schemas.microsoft.com/office/word/2010/wordml" xmlns:w15="http://schemas.microsoft.com/office/word/2012/wordml" xmlns:w16cex="http://schemas.microsoft.com/office/word/2018/wordml/cex" xmlns:w16cid="http://schemas.microsoft.com/office/word/2016/wordml/cid" xmlns:w16="http://schemas.microsoft.com/office/word/2018/wordml" xmlns:w16sdtdh="http://schemas.microsoft.com/office/word/2020/wordml/sdtdatahash" xmlns:w16se="http://schemas.microsoft.com/office/word/2015/wordml/symex" xmlns:wpg="http://schemas.microsoft.com/office/word/2010/wordprocessingGroup" xmlns:wpi="http://schemas.microsoft.com/office/word/2010/wordprocessingInk" xmlns:wne="http://schemas.microsoft.com/office/word/2006/wordml" xmlns:wps="http://schemas.microsoft.com/office/word/2010/wordprocessingShape" mc:Ignorable="w14 w15 w16se w16cid w16 w16cex w16sdtdh wp14">
   <w:p>
     <w:pPr>
@@ -968,7 +1066,7 @@
 </w:ftr>
 </file>
 
-<file path=word/footer5.xml><?xml version="1.0" encoding="utf-8"?>
+<file path=word/footer3.xml><?xml version="1.0" encoding="utf-8"?>
 <w:ftr xmlns:wpc="http://schemas.microsoft.com/office/word/2010/wordprocessingCanvas" xmlns:cx="http://schemas.microsoft.com/office/drawing/2014/chartex" xmlns:cx1="http://schemas.microsoft.com/office/drawing/2015/9/8/chartex" xmlns:cx2="http://schemas.microsoft.com/office/drawing/2015/10/21/chartex" xmlns:cx3="http://schemas.microsoft.com/office/drawing/2016/5/9/chartex" xmlns:cx4="http://schemas.microsoft.com/office/drawing/2016/5/10/chartex" xmlns:cx5="http://schemas.microsoft.com/office/drawing/2016/5/11/chartex" xmlns:cx6="http://schemas.microsoft.com/office/drawing/2016/5/12/chartex" xmlns:cx7="http://schemas.microsoft.com/office/drawing/2016/5/13/chartex" xmlns:cx8="http://schemas.microsoft.com/office/drawing/2016/5/14/chartex" xmlns:mc="http://schemas.openxmlformats.org/markup-compatibility/2006" xmlns:aink="http://schemas.microsoft.com/office/drawing/2016/ink" xmlns:am3d="http://schemas.microsoft.com/office/drawing/2017/model3d" xmlns:o="urn:schemas-microsoft-com:office:office" xmlns:r="http://schemas.openxmlformats.org/officeDocument/2006/relationships" xmlns:m="http://schemas.openxmlformats.org/officeDocument/2006/math" xmlns:v="urn:schemas-microsoft-com:vml" xmlns:wp14="http://schemas.microsoft.com/office/word/2010/wordprocessingDrawing" xmlns:wp="http://schemas.openxmlformats.org/drawingml/2006/wordprocessingDrawing" xmlns:w10="urn:schemas-microsoft-com:office:word" xmlns:w="http://schemas.openxmlformats.org/wordprocessingml/2006/main" xmlns:w14="http://schemas.microsoft.com/office/word/2010/wordml" xmlns:w15="http://schemas.microsoft.com/office/word/2012/wordml" xmlns:w16cex="http://schemas.microsoft.com/office/word/2018/wordml/cex" xmlns:w16cid="http://schemas.microsoft.com/office/word/2016/wordml/cid" xmlns:w16="http://schemas.microsoft.com/office/word/2018/wordml" xmlns:w16sdtdh="http://schemas.microsoft.com/office/word/2020/wordml/sdtdatahash" xmlns:w16se="http://schemas.microsoft.com/office/word/2015/wordml/symex" xmlns:wpg="http://schemas.microsoft.com/office/word/2010/wordprocessingGroup" xmlns:wpi="http://schemas.microsoft.com/office/word/2010/wordprocessingInk" xmlns:wne="http://schemas.microsoft.com/office/word/2006/wordml" xmlns:wps="http://schemas.microsoft.com/office/word/2010/wordprocessingShape" mc:Ignorable="w14 w15 w16se w16cid w16 w16cex w16sdtdh wp14">
   <w:p>
     <w:pPr>
@@ -1284,16 +1382,6 @@
   <w:p>
     <w:pPr>
       <w:pStyle w:val="Kopfzeile"/>
-    </w:pPr>
-  </w:p>
-</w:hdr>
-</file>
-
-<file path=word/header2.xml><?xml version="1.0" encoding="utf-8"?>
-<w:hdr xmlns:wpc="http://schemas.microsoft.com/office/word/2010/wordprocessingCanvas" xmlns:cx="http://schemas.microsoft.com/office/drawing/2014/chartex" xmlns:cx1="http://schemas.microsoft.com/office/drawing/2015/9/8/chartex" xmlns:cx2="http://schemas.microsoft.com/office/drawing/2015/10/21/chartex" xmlns:cx3="http://schemas.microsoft.com/office/drawing/2016/5/9/chartex" xmlns:cx4="http://schemas.microsoft.com/office/drawing/2016/5/10/chartex" xmlns:cx5="http://schemas.microsoft.com/office/drawing/2016/5/11/chartex" xmlns:cx6="http://schemas.microsoft.com/office/drawing/2016/5/12/chartex" xmlns:cx7="http://schemas.microsoft.com/office/drawing/2016/5/13/chartex" xmlns:cx8="http://schemas.microsoft.com/office/drawing/2016/5/14/chartex" xmlns:mc="http://schemas.openxmlformats.org/markup-compatibility/2006" xmlns:aink="http://schemas.microsoft.com/office/drawing/2016/ink" xmlns:am3d="http://schemas.microsoft.com/office/drawing/2017/model3d" xmlns:o="urn:schemas-microsoft-com:office:office" xmlns:r="http://schemas.openxmlformats.org/officeDocument/2006/relationships" xmlns:m="http://schemas.openxmlformats.org/officeDocument/2006/math" xmlns:v="urn:schemas-microsoft-com:vml" xmlns:wp14="http://schemas.microsoft.com/office/word/2010/wordprocessingDrawing" xmlns:wp="http://schemas.openxmlformats.org/drawingml/2006/wordprocessingDrawing" xmlns:w10="urn:schemas-microsoft-com:office:word" xmlns:w="http://schemas.openxmlformats.org/wordprocessingml/2006/main" xmlns:w14="http://schemas.microsoft.com/office/word/2010/wordml" xmlns:w15="http://schemas.microsoft.com/office/word/2012/wordml" xmlns:w16cex="http://schemas.microsoft.com/office/word/2018/wordml/cex" xmlns:w16cid="http://schemas.microsoft.com/office/word/2016/wordml/cid" xmlns:w16="http://schemas.microsoft.com/office/word/2018/wordml" xmlns:w16sdtdh="http://schemas.microsoft.com/office/word/2020/wordml/sdtdatahash" xmlns:w16se="http://schemas.microsoft.com/office/word/2015/wordml/symex" xmlns:wpg="http://schemas.microsoft.com/office/word/2010/wordprocessingGroup" xmlns:wpi="http://schemas.microsoft.com/office/word/2010/wordprocessingInk" xmlns:wne="http://schemas.microsoft.com/office/word/2006/wordml" xmlns:wps="http://schemas.microsoft.com/office/word/2010/wordprocessingShape" mc:Ignorable="w14 w15 w16se w16cid w16 w16cex w16sdtdh wp14">
-  <w:p>
-    <w:pPr>
-      <w:pStyle w:val="Kopfzeile"/>
       <w:tabs>
         <w:tab w:val="clear" w:pos="4536"/>
         <w:tab w:val="clear" w:pos="9072"/>
@@ -1303,6 +1391,7 @@
       <w:rPr>
         <w:rFonts w:cs="Arial"/>
         <w:b/>
+        <w:lang w:val="en-US"/>
       </w:rPr>
     </w:pPr>
     <w:bookmarkStart w:id="0" w:name="_Hlk40257122"/>
@@ -1397,6 +1486,7 @@
         <w:rPr>
           <w:rFonts w:cs="Arial"/>
           <w:b/>
+          <w:lang w:val="en-US"/>
         </w:rPr>
         <w:alias w:val="Titel"/>
         <w:tag w:val=""/>
@@ -1410,6 +1500,7 @@
           <w:rPr>
             <w:rFonts w:cs="Arial"/>
             <w:b/>
+            <w:lang w:val="en-US"/>
           </w:rPr>
           <w:t>UeK 223</w:t>
         </w:r>
@@ -1498,17 +1589,7 @@
 </w:hdr>
 </file>
 
-<file path=word/header3.xml><?xml version="1.0" encoding="utf-8"?>
-<w:hdr xmlns:wpc="http://schemas.microsoft.com/office/word/2010/wordprocessingCanvas" xmlns:cx="http://schemas.microsoft.com/office/drawing/2014/chartex" xmlns:cx1="http://schemas.microsoft.com/office/drawing/2015/9/8/chartex" xmlns:cx2="http://schemas.microsoft.com/office/drawing/2015/10/21/chartex" xmlns:cx3="http://schemas.microsoft.com/office/drawing/2016/5/9/chartex" xmlns:cx4="http://schemas.microsoft.com/office/drawing/2016/5/10/chartex" xmlns:cx5="http://schemas.microsoft.com/office/drawing/2016/5/11/chartex" xmlns:cx6="http://schemas.microsoft.com/office/drawing/2016/5/12/chartex" xmlns:cx7="http://schemas.microsoft.com/office/drawing/2016/5/13/chartex" xmlns:cx8="http://schemas.microsoft.com/office/drawing/2016/5/14/chartex" xmlns:mc="http://schemas.openxmlformats.org/markup-compatibility/2006" xmlns:aink="http://schemas.microsoft.com/office/drawing/2016/ink" xmlns:am3d="http://schemas.microsoft.com/office/drawing/2017/model3d" xmlns:o="urn:schemas-microsoft-com:office:office" xmlns:r="http://schemas.openxmlformats.org/officeDocument/2006/relationships" xmlns:m="http://schemas.openxmlformats.org/officeDocument/2006/math" xmlns:v="urn:schemas-microsoft-com:vml" xmlns:wp14="http://schemas.microsoft.com/office/word/2010/wordprocessingDrawing" xmlns:wp="http://schemas.openxmlformats.org/drawingml/2006/wordprocessingDrawing" xmlns:w10="urn:schemas-microsoft-com:office:word" xmlns:w="http://schemas.openxmlformats.org/wordprocessingml/2006/main" xmlns:w14="http://schemas.microsoft.com/office/word/2010/wordml" xmlns:w15="http://schemas.microsoft.com/office/word/2012/wordml" xmlns:w16cex="http://schemas.microsoft.com/office/word/2018/wordml/cex" xmlns:w16cid="http://schemas.microsoft.com/office/word/2016/wordml/cid" xmlns:w16="http://schemas.microsoft.com/office/word/2018/wordml" xmlns:w16sdtdh="http://schemas.microsoft.com/office/word/2020/wordml/sdtdatahash" xmlns:w16se="http://schemas.microsoft.com/office/word/2015/wordml/symex" xmlns:wpg="http://schemas.microsoft.com/office/word/2010/wordprocessingGroup" xmlns:wpi="http://schemas.microsoft.com/office/word/2010/wordprocessingInk" xmlns:wne="http://schemas.microsoft.com/office/word/2006/wordml" xmlns:wps="http://schemas.microsoft.com/office/word/2010/wordprocessingShape" mc:Ignorable="w14 w15 w16se w16cid w16 w16cex w16sdtdh wp14">
-  <w:p>
-    <w:pPr>
-      <w:pStyle w:val="Kopfzeile"/>
-    </w:pPr>
-  </w:p>
-</w:hdr>
-</file>
-
-<file path=word/header4.xml><?xml version="1.0" encoding="utf-8"?>
+<file path=word/header2.xml><?xml version="1.0" encoding="utf-8"?>
 <w:hdr xmlns:wpc="http://schemas.microsoft.com/office/word/2010/wordprocessingCanvas" xmlns:cx="http://schemas.microsoft.com/office/drawing/2014/chartex" xmlns:cx1="http://schemas.microsoft.com/office/drawing/2015/9/8/chartex" xmlns:cx2="http://schemas.microsoft.com/office/drawing/2015/10/21/chartex" xmlns:cx3="http://schemas.microsoft.com/office/drawing/2016/5/9/chartex" xmlns:cx4="http://schemas.microsoft.com/office/drawing/2016/5/10/chartex" xmlns:cx5="http://schemas.microsoft.com/office/drawing/2016/5/11/chartex" xmlns:cx6="http://schemas.microsoft.com/office/drawing/2016/5/12/chartex" xmlns:cx7="http://schemas.microsoft.com/office/drawing/2016/5/13/chartex" xmlns:cx8="http://schemas.microsoft.com/office/drawing/2016/5/14/chartex" xmlns:mc="http://schemas.openxmlformats.org/markup-compatibility/2006" xmlns:aink="http://schemas.microsoft.com/office/drawing/2016/ink" xmlns:am3d="http://schemas.microsoft.com/office/drawing/2017/model3d" xmlns:o="urn:schemas-microsoft-com:office:office" xmlns:r="http://schemas.openxmlformats.org/officeDocument/2006/relationships" xmlns:m="http://schemas.openxmlformats.org/officeDocument/2006/math" xmlns:v="urn:schemas-microsoft-com:vml" xmlns:wp14="http://schemas.microsoft.com/office/word/2010/wordprocessingDrawing" xmlns:wp="http://schemas.openxmlformats.org/drawingml/2006/wordprocessingDrawing" xmlns:w10="urn:schemas-microsoft-com:office:word" xmlns:w="http://schemas.openxmlformats.org/wordprocessingml/2006/main" xmlns:w14="http://schemas.microsoft.com/office/word/2010/wordml" xmlns:w15="http://schemas.microsoft.com/office/word/2012/wordml" xmlns:w16cex="http://schemas.microsoft.com/office/word/2018/wordml/cex" xmlns:w16cid="http://schemas.microsoft.com/office/word/2016/wordml/cid" xmlns:w16="http://schemas.microsoft.com/office/word/2018/wordml" xmlns:w16sdtdh="http://schemas.microsoft.com/office/word/2020/wordml/sdtdatahash" xmlns:w16se="http://schemas.microsoft.com/office/word/2015/wordml/symex" xmlns:wpg="http://schemas.microsoft.com/office/word/2010/wordprocessingGroup" xmlns:wpi="http://schemas.microsoft.com/office/word/2010/wordprocessingInk" xmlns:wne="http://schemas.microsoft.com/office/word/2006/wordml" xmlns:wps="http://schemas.microsoft.com/office/word/2010/wordprocessingShape" mc:Ignorable="w14 w15 w16se w16cid w16 w16cex w16sdtdh wp14">
   <w:p>
     <w:pPr>
@@ -1522,6 +1603,7 @@
       <w:rPr>
         <w:rFonts w:cs="Arial"/>
         <w:b/>
+        <w:lang w:val="en-US"/>
       </w:rPr>
     </w:pPr>
     <w:r>
@@ -1596,6 +1678,7 @@
         <w:rPr>
           <w:rFonts w:cs="Arial"/>
           <w:b/>
+          <w:lang w:val="en-US"/>
         </w:rPr>
         <w:alias w:val="Titel"/>
         <w:tag w:val=""/>
@@ -1609,6 +1692,7 @@
           <w:rPr>
             <w:rFonts w:cs="Arial"/>
             <w:b/>
+            <w:lang w:val="en-US"/>
           </w:rPr>
           <w:t>UeK 223</w:t>
         </w:r>
@@ -3784,8 +3868,10 @@
     <w:compatSetting w:name="useWord2013TrackBottomHyphenation" w:uri="http://schemas.microsoft.com/office/word" w:val="0"/>
   </w:compat>
   <w:rsids>
-    <w:rsidRoot w:val="00C34E95"/>
-    <w:rsid w:val="00C34E95"/>
+    <w:rsidRoot w:val="00A87EB1"/>
+    <w:rsid w:val="00A87EB1"/>
+    <w:rsid w:val="00B757C6"/>
+    <w:rsid w:val="00BD3AE9"/>
   </w:rsids>
   <m:mathPr>
     <m:mathFont m:val="Cambria Math"/>
@@ -4252,9 +4338,6 @@
   <w:style w:type="paragraph" w:customStyle="1" w:styleId="786878512DED4A5CAF947E1724C92B13">
     <w:name w:val="786878512DED4A5CAF947E1724C92B13"/>
   </w:style>
-  <w:style w:type="paragraph" w:customStyle="1" w:styleId="F9038843935D40B5875C9FE87CB227F1">
-    <w:name w:val="F9038843935D40B5875C9FE87CB227F1"/>
-  </w:style>
 </w:styles>
 </file>
 
@@ -4560,15 +4643,16 @@
 </file>
 
 <file path=customXml/item2.xml><?xml version="1.0" encoding="utf-8"?>
-<?mso-contentType ?>
-<FormTemplates xmlns="http://schemas.microsoft.com/sharepoint/v3/contenttype/forms">
-  <Display>DocumentLibraryForm</Display>
-  <Edit>DocumentLibraryForm</Edit>
-  <New>DocumentLibraryForm</New>
-</FormTemplates>
+<p:properties xmlns:p="http://schemas.microsoft.com/office/2006/metadata/properties" xmlns:xsi="http://www.w3.org/2001/XMLSchema-instance" xmlns:pc="http://schemas.microsoft.com/office/infopath/2007/PartnerControls">
+  <documentManagement/>
+</p:properties>
 </file>
 
 <file path=customXml/item3.xml><?xml version="1.0" encoding="utf-8"?>
+<b:Sources xmlns:b="http://schemas.openxmlformats.org/officeDocument/2006/bibliography" xmlns="http://schemas.openxmlformats.org/officeDocument/2006/bibliography" SelectedStyle="\APA.XSL" StyleName="APA"/>
+</file>
+
+<file path=customXml/item4.xml><?xml version="1.0" encoding="utf-8"?>
 <ct:contentTypeSchema xmlns:ct="http://schemas.microsoft.com/office/2006/metadata/contentType" xmlns:ma="http://schemas.microsoft.com/office/2006/metadata/properties/metaAttributes" ct:_="" ma:_="" ma:contentTypeName="Document" ma:contentTypeID="0x010100D988C7EBCEAD2341A1A7CB6E299E0385" ma:contentTypeVersion="2" ma:contentTypeDescription="Create a new document." ma:contentTypeScope="" ma:versionID="3764b1bdee93e99f4beed05935d96b53">
   <xsd:schema xmlns:xsd="http://www.w3.org/2001/XMLSchema" xmlns:xs="http://www.w3.org/2001/XMLSchema" xmlns:p="http://schemas.microsoft.com/office/2006/metadata/properties" xmlns:ns2="d23d7f48-15cd-4d12-b1b4-f1fb62b981ad" targetNamespace="http://schemas.microsoft.com/office/2006/metadata/properties" ma:root="true" ma:fieldsID="0280c1c0593e70b3d111cdd28e58e5c5" ns2:_="">
     <xsd:import namespace="d23d7f48-15cd-4d12-b1b4-f1fb62b981ad"/>
@@ -4700,14 +4784,13 @@
 </ct:contentTypeSchema>
 </file>
 
-<file path=customXml/item4.xml><?xml version="1.0" encoding="utf-8"?>
-<b:Sources xmlns:b="http://schemas.openxmlformats.org/officeDocument/2006/bibliography" xmlns="http://schemas.openxmlformats.org/officeDocument/2006/bibliography" SelectedStyle="\APA.XSL" StyleName="APA"/>
-</file>
-
 <file path=customXml/item5.xml><?xml version="1.0" encoding="utf-8"?>
-<p:properties xmlns:p="http://schemas.microsoft.com/office/2006/metadata/properties" xmlns:xsi="http://www.w3.org/2001/XMLSchema-instance" xmlns:pc="http://schemas.microsoft.com/office/infopath/2007/PartnerControls">
-  <documentManagement/>
-</p:properties>
+<?mso-contentType ?>
+<FormTemplates xmlns="http://schemas.microsoft.com/sharepoint/v3/contenttype/forms">
+  <Display>DocumentLibraryForm</Display>
+  <Edit>DocumentLibraryForm</Edit>
+  <New>DocumentLibraryForm</New>
+</FormTemplates>
 </file>
 
 <file path=customXml/itemProps1.xml><?xml version="1.0" encoding="utf-8"?>
@@ -4719,14 +4802,23 @@
 </file>
 
 <file path=customXml/itemProps2.xml><?xml version="1.0" encoding="utf-8"?>
-<ds:datastoreItem xmlns:ds="http://schemas.openxmlformats.org/officeDocument/2006/customXml" ds:itemID="{D723B1F9-6ABB-4111-ABC8-26DE2548B9EB}">
+<ds:datastoreItem xmlns:ds="http://schemas.openxmlformats.org/officeDocument/2006/customXml" ds:itemID="{77513831-04BD-4C31-8D79-83804381B639}">
   <ds:schemaRefs>
-    <ds:schemaRef ds:uri="http://schemas.microsoft.com/sharepoint/v3/contenttype/forms"/>
+    <ds:schemaRef ds:uri="http://schemas.microsoft.com/office/2006/metadata/properties"/>
+    <ds:schemaRef ds:uri="http://schemas.microsoft.com/office/infopath/2007/PartnerControls"/>
   </ds:schemaRefs>
 </ds:datastoreItem>
 </file>
 
 <file path=customXml/itemProps3.xml><?xml version="1.0" encoding="utf-8"?>
+<ds:datastoreItem xmlns:ds="http://schemas.openxmlformats.org/officeDocument/2006/customXml" ds:itemID="{D941590B-4536-455B-B8FE-9D81ADFF724E}">
+  <ds:schemaRefs>
+    <ds:schemaRef ds:uri="http://schemas.openxmlformats.org/officeDocument/2006/bibliography"/>
+  </ds:schemaRefs>
+</ds:datastoreItem>
+</file>
+
+<file path=customXml/itemProps4.xml><?xml version="1.0" encoding="utf-8"?>
 <ds:datastoreItem xmlns:ds="http://schemas.openxmlformats.org/officeDocument/2006/customXml" ds:itemID="{66FD9C53-0899-41B7-B66E-337F10491414}">
   <ds:schemaRefs>
     <ds:schemaRef ds:uri="http://schemas.microsoft.com/office/2006/metadata/contentType"/>
@@ -4744,19 +4836,10 @@
 </ds:datastoreItem>
 </file>
 
-<file path=customXml/itemProps4.xml><?xml version="1.0" encoding="utf-8"?>
-<ds:datastoreItem xmlns:ds="http://schemas.openxmlformats.org/officeDocument/2006/customXml" ds:itemID="{D941590B-4536-455B-B8FE-9D81ADFF724E}">
+<file path=customXml/itemProps5.xml><?xml version="1.0" encoding="utf-8"?>
+<ds:datastoreItem xmlns:ds="http://schemas.openxmlformats.org/officeDocument/2006/customXml" ds:itemID="{D723B1F9-6ABB-4111-ABC8-26DE2548B9EB}">
   <ds:schemaRefs>
-    <ds:schemaRef ds:uri="http://schemas.openxmlformats.org/officeDocument/2006/bibliography"/>
-  </ds:schemaRefs>
-</ds:datastoreItem>
-</file>
-
-<file path=customXml/itemProps5.xml><?xml version="1.0" encoding="utf-8"?>
-<ds:datastoreItem xmlns:ds="http://schemas.openxmlformats.org/officeDocument/2006/customXml" ds:itemID="{77513831-04BD-4C31-8D79-83804381B639}">
-  <ds:schemaRefs>
-    <ds:schemaRef ds:uri="http://schemas.microsoft.com/office/2006/metadata/properties"/>
-    <ds:schemaRef ds:uri="http://schemas.microsoft.com/office/infopath/2007/PartnerControls"/>
+    <ds:schemaRef ds:uri="http://schemas.microsoft.com/sharepoint/v3/contenttype/forms"/>
   </ds:schemaRefs>
 </ds:datastoreItem>
 </file>
</xml_diff>